<commit_message>
Modificata scaletta e aggiunto inglese
</commit_message>
<xml_diff>
--- a/esposizione progetto.docx
+++ b/esposizione progetto.docx
@@ -21,6 +21,54 @@
     <w:p>
       <w:pPr>
         <w:rPr>
+          <w:sz w:val="40"/>
+          <w:szCs w:val="40"/>
+        </w:rPr>
+      </w:pPr>
+      <w:r>
+        <w:rPr>
+          <w:sz w:val="40"/>
+          <w:szCs w:val="40"/>
+        </w:rPr>
+        <w:t>Perché ho deciso di crearla?</w:t>
+      </w:r>
+    </w:p>
+    <w:p>
+      <w:pPr>
+        <w:rPr>
+          <w:sz w:val="28"/>
+          <w:szCs w:val="28"/>
+        </w:rPr>
+      </w:pPr>
+      <w:r>
+        <w:rPr>
+          <w:sz w:val="28"/>
+          <w:szCs w:val="28"/>
+        </w:rPr>
+        <w:t xml:space="preserve">Perché ho lavorato in uno studio di commercialisti, il loro server si piantava per il caldo quindi </w:t>
+      </w:r>
+      <w:proofErr w:type="spellStart"/>
+      <w:r>
+        <w:rPr>
+          <w:sz w:val="28"/>
+          <w:szCs w:val="28"/>
+        </w:rPr>
+        <w:t>host</w:t>
+      </w:r>
+      <w:proofErr w:type="spellEnd"/>
+      <w:r>
+        <w:rPr>
+          <w:sz w:val="28"/>
+          <w:szCs w:val="28"/>
+        </w:rPr>
+        <w:t xml:space="preserve"> esterno è meglio e il sito funziona sempre e comunque </w:t>
+      </w:r>
+      <w:bookmarkStart w:id="0" w:name="_GoBack"/>
+      <w:bookmarkEnd w:id="0"/>
+    </w:p>
+    <w:p>
+      <w:pPr>
+        <w:rPr>
           <w:sz w:val="32"/>
           <w:szCs w:val="32"/>
         </w:rPr>
@@ -30,154 +78,234 @@
           <w:sz w:val="32"/>
           <w:szCs w:val="32"/>
         </w:rPr>
-        <w:t>Perché blue butterfly?</w:t>
-      </w:r>
-    </w:p>
-    <w:p>
-      <w:pPr>
-        <w:jc w:val="both"/>
-        <w:rPr>
-          <w:sz w:val="24"/>
-          <w:szCs w:val="24"/>
-        </w:rPr>
-      </w:pPr>
-      <w:r>
-        <w:rPr>
-          <w:sz w:val="24"/>
-          <w:szCs w:val="24"/>
-        </w:rPr>
-        <w:t>Il blu richiama l’interfaccia della webapp, un colore che</w:t>
-      </w:r>
-      <w:r>
-        <w:rPr>
-          <w:sz w:val="24"/>
-          <w:szCs w:val="24"/>
-        </w:rPr>
-        <w:t xml:space="preserve"> è</w:t>
-      </w:r>
-      <w:r>
-        <w:rPr>
-          <w:sz w:val="24"/>
-          <w:szCs w:val="24"/>
-        </w:rPr>
-        <w:t xml:space="preserve"> tenue, che non affatica la v</w:t>
-      </w:r>
-      <w:r>
-        <w:rPr>
-          <w:sz w:val="24"/>
-          <w:szCs w:val="24"/>
-        </w:rPr>
-        <w:t>ist</w:t>
-      </w:r>
-      <w:r>
-        <w:rPr>
-          <w:sz w:val="24"/>
-          <w:szCs w:val="24"/>
-        </w:rPr>
-        <w:t>a. La farfalla</w:t>
-      </w:r>
-      <w:bookmarkStart w:id="0" w:name="_GoBack"/>
-      <w:bookmarkEnd w:id="0"/>
-      <w:r>
-        <w:rPr>
-          <w:sz w:val="24"/>
-          <w:szCs w:val="24"/>
-        </w:rPr>
-        <w:t xml:space="preserve"> ricorda invece</w:t>
-      </w:r>
-      <w:r>
-        <w:rPr>
-          <w:sz w:val="24"/>
-          <w:szCs w:val="24"/>
-        </w:rPr>
-        <w:t xml:space="preserve"> la libertà. Libertà perché questo sw permette di velocizzare il proprio lavoro, non dovendosi preoccupare di alcun tipo di installazione o di aggiornamenti, è inoltre possibile utilizzarlo su qualunque dispositivo, vecchio o nuovo, fisso o portatile, anche se non è disponibile una versione ottimizzata per i dispositivi mobili, ma è comunque possibile sfruttare le potenzialità dell’app.</w:t>
-      </w:r>
-    </w:p>
-    <w:p>
-      <w:pPr>
-        <w:jc w:val="both"/>
-        <w:rPr>
-          <w:sz w:val="24"/>
-          <w:szCs w:val="24"/>
-        </w:rPr>
-      </w:pPr>
-    </w:p>
-    <w:p>
-      <w:pPr>
-        <w:jc w:val="both"/>
-        <w:rPr>
-          <w:sz w:val="24"/>
-          <w:szCs w:val="24"/>
-        </w:rPr>
-      </w:pPr>
-      <w:r>
-        <w:rPr>
-          <w:sz w:val="24"/>
-          <w:szCs w:val="24"/>
-        </w:rPr>
-        <w:t xml:space="preserve">È stato scelto di poter offrire la possibilità di testare il sito senza alcun impegno, sia pur con qualche restrizione, per controllare se risponde alle necessità </w:t>
-      </w:r>
-      <w:r>
-        <w:rPr>
-          <w:sz w:val="24"/>
-          <w:szCs w:val="24"/>
-        </w:rPr>
-        <w:t>dell’utente.</w:t>
-      </w:r>
-    </w:p>
-    <w:p>
-      <w:pPr>
-        <w:jc w:val="both"/>
-        <w:rPr>
-          <w:sz w:val="24"/>
-          <w:szCs w:val="24"/>
-        </w:rPr>
-      </w:pPr>
-    </w:p>
-    <w:p>
-      <w:pPr>
-        <w:jc w:val="both"/>
-        <w:rPr>
-          <w:sz w:val="24"/>
-          <w:szCs w:val="24"/>
-        </w:rPr>
-      </w:pPr>
-      <w:r>
-        <w:rPr>
-          <w:sz w:val="24"/>
-          <w:szCs w:val="24"/>
-        </w:rPr>
-        <w:t>È in ogni caso possibile effettuare domande sull’app senza registrarsi sul sito, grazie all’apposito form presentato sulla pagina iniziale, nel caso ci sia qualche dubbio o incomprensione sul suo (dell’app) utilizzo.</w:t>
-      </w:r>
-    </w:p>
-    <w:p>
-      <w:pPr>
-        <w:jc w:val="both"/>
+        <w:t xml:space="preserve">Perché blue </w:t>
+      </w:r>
+      <w:proofErr w:type="spellStart"/>
+      <w:r>
         <w:rPr>
           <w:sz w:val="32"/>
           <w:szCs w:val="32"/>
         </w:rPr>
-      </w:pPr>
-      <w:r>
-        <w:rPr>
-          <w:sz w:val="24"/>
-          <w:szCs w:val="24"/>
-        </w:rPr>
-        <w:t xml:space="preserve">Ora proseguiremo utilizzando un account con la versione completa, in modo da poter visualizzare tutte le possibili azioni che si possono eseguire senza restrizioni, una fra queste è l’invio delle email per richiedere </w:t>
-      </w:r>
-      <w:r>
-        <w:rPr>
-          <w:sz w:val="24"/>
-          <w:szCs w:val="24"/>
-        </w:rPr>
-        <w:t>assistenza</w:t>
-      </w:r>
+        <w:t>butterfly</w:t>
+      </w:r>
+      <w:proofErr w:type="spellEnd"/>
       <w:r>
         <w:rPr>
           <w:sz w:val="32"/>
           <w:szCs w:val="32"/>
         </w:rPr>
+        <w:t>?</w:t>
+      </w:r>
+    </w:p>
+    <w:p>
+      <w:pPr>
+        <w:jc w:val="both"/>
+        <w:rPr>
+          <w:sz w:val="24"/>
+          <w:szCs w:val="24"/>
+        </w:rPr>
+      </w:pPr>
+      <w:r>
+        <w:rPr>
+          <w:sz w:val="24"/>
+          <w:szCs w:val="24"/>
+        </w:rPr>
+        <w:t xml:space="preserve">Il blu richiama l’interfaccia della </w:t>
+      </w:r>
+      <w:proofErr w:type="spellStart"/>
+      <w:r>
+        <w:rPr>
+          <w:sz w:val="24"/>
+          <w:szCs w:val="24"/>
+        </w:rPr>
+        <w:t>webapp</w:t>
+      </w:r>
+      <w:proofErr w:type="spellEnd"/>
+      <w:r>
+        <w:rPr>
+          <w:sz w:val="24"/>
+          <w:szCs w:val="24"/>
+        </w:rPr>
+        <w:t>, un colore che</w:t>
+      </w:r>
+      <w:r>
+        <w:rPr>
+          <w:sz w:val="24"/>
+          <w:szCs w:val="24"/>
+        </w:rPr>
+        <w:t xml:space="preserve"> è</w:t>
+      </w:r>
+      <w:r>
+        <w:rPr>
+          <w:sz w:val="24"/>
+          <w:szCs w:val="24"/>
+        </w:rPr>
+        <w:t xml:space="preserve"> tenue, che non affatica la v</w:t>
+      </w:r>
+      <w:r>
+        <w:rPr>
+          <w:sz w:val="24"/>
+          <w:szCs w:val="24"/>
+        </w:rPr>
+        <w:t>ist</w:t>
+      </w:r>
+      <w:r>
+        <w:rPr>
+          <w:sz w:val="24"/>
+          <w:szCs w:val="24"/>
+        </w:rPr>
+        <w:t>a. La farfalla</w:t>
+      </w:r>
+      <w:r>
+        <w:rPr>
+          <w:sz w:val="24"/>
+          <w:szCs w:val="24"/>
+        </w:rPr>
+        <w:t xml:space="preserve"> ricorda invece</w:t>
+      </w:r>
+      <w:r>
+        <w:rPr>
+          <w:sz w:val="24"/>
+          <w:szCs w:val="24"/>
+        </w:rPr>
+        <w:t xml:space="preserve"> la libertà. Libertà perché questo </w:t>
+      </w:r>
+      <w:proofErr w:type="spellStart"/>
+      <w:r>
+        <w:rPr>
+          <w:sz w:val="24"/>
+          <w:szCs w:val="24"/>
+        </w:rPr>
+        <w:t>sw</w:t>
+      </w:r>
+      <w:proofErr w:type="spellEnd"/>
+      <w:r>
+        <w:rPr>
+          <w:sz w:val="24"/>
+          <w:szCs w:val="24"/>
+        </w:rPr>
+        <w:t xml:space="preserve"> permette di velocizzare il proprio lavoro, non dovendosi preoccupare di alcun tipo di installazione o di aggiornamenti, è inoltre possibile utilizzarlo su qualunque dispositivo, vecchio o nuovo, fisso o portatile, anche se non è disponibile una versione ottimizzata per i dispositivi mobili, ma è comunque possibile sfruttare le potenzialità dell’</w:t>
+      </w:r>
+      <w:proofErr w:type="spellStart"/>
+      <w:r>
+        <w:rPr>
+          <w:sz w:val="24"/>
+          <w:szCs w:val="24"/>
+        </w:rPr>
+        <w:t>app</w:t>
+      </w:r>
+      <w:proofErr w:type="spellEnd"/>
+      <w:r>
+        <w:rPr>
+          <w:sz w:val="24"/>
+          <w:szCs w:val="24"/>
+        </w:rPr>
         <w:t>.</w:t>
+      </w:r>
+    </w:p>
+    <w:p>
+      <w:pPr>
+        <w:jc w:val="both"/>
+        <w:rPr>
+          <w:sz w:val="24"/>
+          <w:szCs w:val="24"/>
+        </w:rPr>
+      </w:pPr>
+    </w:p>
+    <w:p>
+      <w:pPr>
+        <w:jc w:val="both"/>
+        <w:rPr>
+          <w:sz w:val="24"/>
+          <w:szCs w:val="24"/>
+        </w:rPr>
+      </w:pPr>
+      <w:r>
+        <w:rPr>
+          <w:sz w:val="24"/>
+          <w:szCs w:val="24"/>
+        </w:rPr>
+        <w:t xml:space="preserve">È stato scelto di poter offrire la possibilità di testare il sito senza alcun impegno, sia pur con qualche restrizione, per controllare se risponde alle necessità </w:t>
+      </w:r>
+      <w:r>
+        <w:rPr>
+          <w:sz w:val="24"/>
+          <w:szCs w:val="24"/>
+        </w:rPr>
+        <w:t>dell’utente.</w:t>
+      </w:r>
+    </w:p>
+    <w:p>
+      <w:pPr>
+        <w:jc w:val="both"/>
+        <w:rPr>
+          <w:sz w:val="24"/>
+          <w:szCs w:val="24"/>
+        </w:rPr>
+      </w:pPr>
+    </w:p>
+    <w:p>
+      <w:pPr>
+        <w:jc w:val="both"/>
+        <w:rPr>
+          <w:sz w:val="24"/>
+          <w:szCs w:val="24"/>
+        </w:rPr>
+      </w:pPr>
+      <w:r>
+        <w:rPr>
+          <w:sz w:val="24"/>
+          <w:szCs w:val="24"/>
+        </w:rPr>
+        <w:t>È in ogni caso possibile effettuare domande sull’</w:t>
+      </w:r>
+      <w:proofErr w:type="spellStart"/>
+      <w:r>
+        <w:rPr>
+          <w:sz w:val="24"/>
+          <w:szCs w:val="24"/>
+        </w:rPr>
+        <w:t>app</w:t>
+      </w:r>
+      <w:proofErr w:type="spellEnd"/>
+      <w:r>
+        <w:rPr>
+          <w:sz w:val="24"/>
+          <w:szCs w:val="24"/>
+        </w:rPr>
+        <w:t xml:space="preserve"> senza registrarsi sul sito, grazie all’apposito </w:t>
+      </w:r>
+      <w:proofErr w:type="spellStart"/>
+      <w:r>
+        <w:rPr>
+          <w:sz w:val="24"/>
+          <w:szCs w:val="24"/>
+        </w:rPr>
+        <w:t>form</w:t>
+      </w:r>
+      <w:proofErr w:type="spellEnd"/>
+      <w:r>
+        <w:rPr>
+          <w:sz w:val="24"/>
+          <w:szCs w:val="24"/>
+        </w:rPr>
+        <w:t xml:space="preserve"> presentato sulla pagina iniziale, nel caso ci sia qualche dubbio o incomprensione sul suo (dell’</w:t>
+      </w:r>
+      <w:proofErr w:type="spellStart"/>
+      <w:r>
+        <w:rPr>
+          <w:sz w:val="24"/>
+          <w:szCs w:val="24"/>
+        </w:rPr>
+        <w:t>app</w:t>
+      </w:r>
+      <w:proofErr w:type="spellEnd"/>
+      <w:r>
+        <w:rPr>
+          <w:sz w:val="24"/>
+          <w:szCs w:val="24"/>
+        </w:rPr>
+        <w:t>) utilizzo.</w:t>
       </w:r>
     </w:p>
     <w:p>
@@ -190,9 +318,55 @@
       </w:pPr>
       <w:r>
         <w:rPr>
+          <w:sz w:val="24"/>
+          <w:szCs w:val="24"/>
+        </w:rPr>
+        <w:t xml:space="preserve">Ora proseguiremo utilizzando un account con la versione completa, in modo da poter visualizzare tutte le possibili azioni che si possono eseguire senza restrizioni, una fra queste è l’invio delle email per richiedere </w:t>
+      </w:r>
+      <w:r>
+        <w:rPr>
+          <w:sz w:val="24"/>
+          <w:szCs w:val="24"/>
+        </w:rPr>
+        <w:t>assistenza</w:t>
+      </w:r>
+      <w:r>
+        <w:rPr>
           <w:sz w:val="32"/>
           <w:szCs w:val="32"/>
         </w:rPr>
+        <w:t>.</w:t>
+      </w:r>
+    </w:p>
+    <w:p>
+      <w:pPr>
+        <w:jc w:val="both"/>
+        <w:rPr>
+          <w:sz w:val="32"/>
+          <w:szCs w:val="32"/>
+        </w:rPr>
+      </w:pPr>
+      <w:r>
+        <w:rPr>
+          <w:sz w:val="32"/>
+          <w:szCs w:val="32"/>
+        </w:rPr>
+        <w:t>Presenterò solo alcune pagine, per problemi puramente tempistici</w:t>
+      </w:r>
+    </w:p>
+    <w:p>
+      <w:pPr>
+        <w:jc w:val="both"/>
+        <w:rPr>
+          <w:sz w:val="32"/>
+          <w:szCs w:val="32"/>
+        </w:rPr>
+      </w:pPr>
+      <w:r>
+        <w:rPr>
+          <w:sz w:val="32"/>
+          <w:szCs w:val="32"/>
+        </w:rPr>
         <w:t>LOGIN -&gt; le password sono criptate per garantire la sicurezza degli utenti</w:t>
       </w:r>
     </w:p>
@@ -209,7 +383,39 @@
           <w:sz w:val="24"/>
           <w:szCs w:val="24"/>
         </w:rPr>
-        <w:t>Creazione della fattura-&gt; spiegare la pagina (mancherà un prodotto)</w:t>
+        <w:t>Creazione della fattura-&gt; spiegare</w:t>
+      </w:r>
+      <w:r>
+        <w:rPr>
+          <w:sz w:val="24"/>
+          <w:szCs w:val="24"/>
+        </w:rPr>
+        <w:t xml:space="preserve"> la pagina (mancheranno i cancellini</w:t>
+      </w:r>
+      <w:r>
+        <w:rPr>
+          <w:sz w:val="24"/>
+          <w:szCs w:val="24"/>
+        </w:rPr>
+        <w:t>)</w:t>
+      </w:r>
+    </w:p>
+    <w:p>
+      <w:pPr>
+        <w:jc w:val="both"/>
+        <w:rPr>
+          <w:color w:val="FF0000"/>
+          <w:sz w:val="32"/>
+          <w:szCs w:val="32"/>
+        </w:rPr>
+      </w:pPr>
+      <w:r>
+        <w:rPr>
+          <w:color w:val="FF0000"/>
+          <w:sz w:val="32"/>
+          <w:szCs w:val="32"/>
+        </w:rPr>
+        <w:t>METTERE CANCELLINI PER PRIMI ALTRIMENTI SI ROMPE TUTTO</w:t>
       </w:r>
     </w:p>
     <w:p>

</xml_diff>